<commit_message>
Reversing string function understanding
</commit_message>
<xml_diff>
--- a/4_Trickbot/Analysis.docx
+++ b/4_Trickbot/Analysis.docx
@@ -2237,6 +2237,741 @@
                     <a:xfrm>
                       <a:off x="0" y="0"/>
                       <a:ext cx="5943600" cy="1198880"/>
+                    </a:xfrm>
+                    <a:prstGeom prst="rect">
+                      <a:avLst/>
+                    </a:prstGeom>
+                  </pic:spPr>
+                </pic:pic>
+              </a:graphicData>
+            </a:graphic>
+          </wp:inline>
+        </w:drawing>
+      </w:r>
+    </w:p>
+    <w:p>
+      <w:pPr>
+        <w:rPr>
+          <w:bCs/>
+        </w:rPr>
+      </w:pPr>
+    </w:p>
+    <w:p>
+      <w:pPr>
+        <w:rPr>
+          <w:b/>
+        </w:rPr>
+      </w:pPr>
+      <w:r>
+        <w:rPr>
+          <w:b/>
+        </w:rPr>
+        <w:lastRenderedPageBreak/>
+        <w:t>Reversing:</w:t>
+      </w:r>
+    </w:p>
+    <w:p>
+      <w:pPr>
+        <w:rPr>
+          <w:bCs/>
+        </w:rPr>
+      </w:pPr>
+      <w:r>
+        <w:rPr>
+          <w:bCs/>
+        </w:rPr>
+        <w:t>main just calls .ctor functions (.ctor array of pointers to constructor fuctions)</w:t>
+      </w:r>
+    </w:p>
+    <w:p>
+      <w:pPr>
+        <w:rPr>
+          <w:bCs/>
+        </w:rPr>
+      </w:pPr>
+      <w:r>
+        <w:rPr>
+          <w:noProof/>
+        </w:rPr>
+        <w:drawing>
+          <wp:inline distT="0" distB="0" distL="0" distR="0" wp14:anchorId="03405E7B" wp14:editId="7B47A330">
+            <wp:extent cx="5943600" cy="3227070"/>
+            <wp:effectExtent l="0" t="0" r="0" b="0"/>
+            <wp:docPr id="22" name="Picture 22"/>
+            <wp:cNvGraphicFramePr>
+              <a:graphicFrameLocks xmlns:a="http://schemas.openxmlformats.org/drawingml/2006/main" noChangeAspect="1"/>
+            </wp:cNvGraphicFramePr>
+            <a:graphic xmlns:a="http://schemas.openxmlformats.org/drawingml/2006/main">
+              <a:graphicData uri="http://schemas.openxmlformats.org/drawingml/2006/picture">
+                <pic:pic xmlns:pic="http://schemas.openxmlformats.org/drawingml/2006/picture">
+                  <pic:nvPicPr>
+                    <pic:cNvPr id="1" name=""/>
+                    <pic:cNvPicPr/>
+                  </pic:nvPicPr>
+                  <pic:blipFill>
+                    <a:blip r:embed="rId44"/>
+                    <a:stretch>
+                      <a:fillRect/>
+                    </a:stretch>
+                  </pic:blipFill>
+                  <pic:spPr>
+                    <a:xfrm>
+                      <a:off x="0" y="0"/>
+                      <a:ext cx="5943600" cy="3227070"/>
+                    </a:xfrm>
+                    <a:prstGeom prst="rect">
+                      <a:avLst/>
+                    </a:prstGeom>
+                  </pic:spPr>
+                </pic:pic>
+              </a:graphicData>
+            </a:graphic>
+          </wp:inline>
+        </w:drawing>
+      </w:r>
+    </w:p>
+    <w:p>
+      <w:pPr>
+        <w:rPr>
+          <w:bCs/>
+        </w:rPr>
+      </w:pPr>
+      <w:r>
+        <w:rPr>
+          <w:bCs/>
+        </w:rPr>
+        <w:t>_Z11EncryptDataPhiS_Pm</w:t>
+      </w:r>
+      <w:r>
+        <w:rPr>
+          <w:bCs/>
+        </w:rPr>
+        <w:t xml:space="preserve">(ptr to </w:t>
+      </w:r>
+      <w:r>
+        <w:rPr>
+          <w:bCs/>
+        </w:rPr>
+        <w:t>"3&lt;m5s@yghz/QfJX"</w:t>
+      </w:r>
+      <w:r>
+        <w:rPr>
+          <w:bCs/>
+        </w:rPr>
+        <w:t>,0x10</w:t>
+      </w:r>
+      <w:r>
+        <w:rPr>
+          <w:bCs/>
+        </w:rPr>
+        <w:t>,ptr to raData (</w:t>
+      </w:r>
+      <w:r>
+        <w:rPr>
+          <w:bCs/>
+        </w:rPr>
+        <w:t>004041A0</w:t>
+      </w:r>
+      <w:r>
+        <w:rPr>
+          <w:bCs/>
+        </w:rPr>
+        <w:t>)</w:t>
+      </w:r>
+      <w:r>
+        <w:rPr>
+          <w:bCs/>
+        </w:rPr>
+        <w:t>)</w:t>
+      </w:r>
+    </w:p>
+    <w:p>
+      <w:pPr>
+        <w:rPr>
+          <w:bCs/>
+        </w:rPr>
+      </w:pPr>
+      <w:r>
+        <w:rPr>
+          <w:bCs/>
+        </w:rPr>
+        <w:tab/>
+        <w:t>Function</w:t>
+      </w:r>
+      <w:r>
+        <w:rPr>
+          <w:bCs/>
+        </w:rPr>
+        <w:t>0040155D</w:t>
+      </w:r>
+      <w:r>
+        <w:rPr>
+          <w:bCs/>
+        </w:rPr>
+        <w:t xml:space="preserve"> </w:t>
+      </w:r>
+      <w:r>
+        <w:rPr>
+          <w:bCs/>
+        </w:rPr>
+        <w:t xml:space="preserve">(ptr to </w:t>
+      </w:r>
+      <w:r>
+        <w:rPr>
+          <w:bCs/>
+        </w:rPr>
+        <w:t>AtxetnoCeriuqcAtpyrC</w:t>
+      </w:r>
+      <w:r>
+        <w:rPr>
+          <w:bCs/>
+        </w:rPr>
+        <w:t>) // Does some thing interesting</w:t>
+      </w:r>
+    </w:p>
+    <w:p>
+      <w:pPr>
+        <w:rPr>
+          <w:bCs/>
+        </w:rPr>
+      </w:pPr>
+      <w:r>
+        <w:rPr>
+          <w:bCs/>
+        </w:rPr>
+        <w:tab/>
+        <w:t>{</w:t>
+      </w:r>
+    </w:p>
+    <w:p>
+      <w:pPr>
+        <w:ind w:left="1440"/>
+        <w:rPr>
+          <w:bCs/>
+        </w:rPr>
+      </w:pPr>
+      <w:r>
+        <w:rPr>
+          <w:bCs/>
+        </w:rPr>
+        <w:t>// Allocates memory, reverses the string, puts in allocated memory and gives back the // pointer to it</w:t>
+      </w:r>
+    </w:p>
+    <w:p>
+      <w:pPr>
+        <w:ind w:left="1440"/>
+        <w:rPr>
+          <w:bCs/>
+        </w:rPr>
+      </w:pPr>
+      <w:r>
+        <w:rPr>
+          <w:bCs/>
+        </w:rPr>
+        <w:t xml:space="preserve">Edx = pointer to </w:t>
+      </w:r>
+      <w:r>
+        <w:rPr>
+          <w:bCs/>
+        </w:rPr>
+        <w:t>AtxetnoCeriuqcAtpyrC</w:t>
+      </w:r>
+    </w:p>
+    <w:p>
+      <w:pPr>
+        <w:ind w:left="1440"/>
+        <w:rPr>
+          <w:bCs/>
+        </w:rPr>
+      </w:pPr>
+      <w:r>
+        <w:rPr>
+          <w:bCs/>
+        </w:rPr>
+        <w:t>Eax = 0</w:t>
+      </w:r>
+    </w:p>
+    <w:p>
+      <w:pPr>
+        <w:ind w:left="1440"/>
+        <w:rPr>
+          <w:bCs/>
+        </w:rPr>
+      </w:pPr>
+      <w:r>
+        <w:rPr>
+          <w:bCs/>
+        </w:rPr>
+        <w:t>repne scasb</w:t>
+      </w:r>
+      <w:r>
+        <w:rPr>
+          <w:bCs/>
+        </w:rPr>
+        <w:t xml:space="preserve">  // compares edx I guess until it gets what is in eax i.e. 0, and puts in ecx</w:t>
+      </w:r>
+    </w:p>
+    <w:p>
+      <w:pPr>
+        <w:ind w:left="1440"/>
+        <w:rPr>
+          <w:bCs/>
+        </w:rPr>
+      </w:pPr>
+      <w:r>
+        <w:rPr>
+          <w:bCs/>
+        </w:rPr>
+        <w:t>ecx = sizeof(</w:t>
+      </w:r>
+      <w:r>
+        <w:rPr>
+          <w:bCs/>
+        </w:rPr>
+        <w:t xml:space="preserve">pointer to </w:t>
+      </w:r>
+      <w:r>
+        <w:rPr>
+          <w:bCs/>
+        </w:rPr>
+        <w:t>AtxetnoCeriuqcAtpyrC</w:t>
+      </w:r>
+      <w:r>
+        <w:rPr>
+          <w:bCs/>
+        </w:rPr>
+        <w:t>)</w:t>
+      </w:r>
+    </w:p>
+    <w:p>
+      <w:pPr>
+        <w:ind w:left="1440"/>
+        <w:rPr>
+          <w:bCs/>
+        </w:rPr>
+      </w:pPr>
+    </w:p>
+    <w:p>
+      <w:pPr>
+        <w:ind w:left="1440"/>
+        <w:rPr>
+          <w:bCs/>
+        </w:rPr>
+      </w:pPr>
+      <w:r>
+        <w:rPr>
+          <w:bCs/>
+        </w:rPr>
+        <w:t>dec     [ebp+Size_to_alloc]</w:t>
+      </w:r>
+    </w:p>
+    <w:p>
+      <w:pPr>
+        <w:ind w:left="1440"/>
+        <w:rPr>
+          <w:bCs/>
+        </w:rPr>
+      </w:pPr>
+      <w:r>
+        <w:rPr>
+          <w:bCs/>
+        </w:rPr>
+        <w:t>mov     eax, [ebp+var_10]</w:t>
+      </w:r>
+    </w:p>
+    <w:p>
+      <w:pPr>
+        <w:ind w:left="1440"/>
+        <w:rPr>
+          <w:bCs/>
+        </w:rPr>
+      </w:pPr>
+      <w:r>
+        <w:rPr>
+          <w:bCs/>
+        </w:rPr>
+        <w:t>mov     edx, [ebp+Pointer_to_allocated_memory]</w:t>
+      </w:r>
+    </w:p>
+    <w:p>
+      <w:pPr>
+        <w:ind w:left="1440"/>
+        <w:rPr>
+          <w:bCs/>
+        </w:rPr>
+      </w:pPr>
+      <w:r>
+        <w:rPr>
+          <w:bCs/>
+        </w:rPr>
+        <w:t>add     edx, eax        ; Initially 0 + pointer_to_allocated_memory</w:t>
+      </w:r>
+    </w:p>
+    <w:p>
+      <w:pPr>
+        <w:ind w:left="1440"/>
+        <w:rPr>
+          <w:bCs/>
+        </w:rPr>
+      </w:pPr>
+      <w:r>
+        <w:rPr>
+          <w:bCs/>
+        </w:rPr>
+        <w:t>mov     eax, [ebp+Size_to_alloc]</w:t>
+      </w:r>
+    </w:p>
+    <w:p>
+      <w:pPr>
+        <w:ind w:left="1440"/>
+        <w:rPr>
+          <w:bCs/>
+        </w:rPr>
+      </w:pPr>
+      <w:r>
+        <w:rPr>
+          <w:bCs/>
+        </w:rPr>
+        <w:lastRenderedPageBreak/>
+        <w:t>mov     ecx, [ebp+Pointer_to_AtxetnoCeriuqcAtpyrC]</w:t>
+      </w:r>
+    </w:p>
+    <w:p>
+      <w:pPr>
+        <w:ind w:left="1440"/>
+        <w:rPr>
+          <w:bCs/>
+        </w:rPr>
+      </w:pPr>
+      <w:r>
+        <w:rPr>
+          <w:bCs/>
+        </w:rPr>
+        <w:t>add     eax, ecx</w:t>
+      </w:r>
+    </w:p>
+    <w:p>
+      <w:pPr>
+        <w:ind w:left="1440"/>
+        <w:rPr>
+          <w:bCs/>
+        </w:rPr>
+      </w:pPr>
+      <w:r>
+        <w:rPr>
+          <w:bCs/>
+        </w:rPr>
+        <w:t>mov     al, [eax]</w:t>
+      </w:r>
+    </w:p>
+    <w:p>
+      <w:pPr>
+        <w:ind w:left="1440"/>
+        <w:rPr>
+          <w:bCs/>
+        </w:rPr>
+      </w:pPr>
+      <w:r>
+        <w:rPr>
+          <w:bCs/>
+        </w:rPr>
+        <w:t>mov     [edx], al</w:t>
+      </w:r>
+    </w:p>
+    <w:p>
+      <w:pPr>
+        <w:ind w:left="1440"/>
+        <w:rPr>
+          <w:bCs/>
+        </w:rPr>
+      </w:pPr>
+      <w:r>
+        <w:rPr>
+          <w:bCs/>
+        </w:rPr>
+        <w:t>inc     [ebp+var_10]</w:t>
+      </w:r>
+    </w:p>
+    <w:p>
+      <w:pPr>
+        <w:ind w:left="1440"/>
+        <w:rPr>
+          <w:bCs/>
+        </w:rPr>
+      </w:pPr>
+    </w:p>
+    <w:p>
+      <w:pPr>
+        <w:ind w:left="1440"/>
+        <w:rPr>
+          <w:bCs/>
+        </w:rPr>
+      </w:pPr>
+      <w:r>
+        <w:rPr>
+          <w:bCs/>
+        </w:rPr>
+        <w:t>ex: ptr to allocated memory = 00001,</w:t>
+      </w:r>
+    </w:p>
+    <w:p>
+      <w:pPr>
+        <w:ind w:left="1440"/>
+        <w:rPr>
+          <w:bCs/>
+        </w:rPr>
+      </w:pPr>
+      <w:r>
+        <w:rPr>
+          <w:bCs/>
+        </w:rPr>
+        <w:t>size = 6</w:t>
+      </w:r>
+    </w:p>
+    <w:p>
+      <w:pPr>
+        <w:ind w:left="1440"/>
+        <w:rPr>
+          <w:bCs/>
+        </w:rPr>
+      </w:pPr>
+      <w:r>
+        <w:rPr>
+          <w:bCs/>
+        </w:rPr>
+        <w:t>ptr to reversestring = 000008</w:t>
+      </w:r>
+    </w:p>
+    <w:p>
+      <w:pPr>
+        <w:ind w:left="1440"/>
+        <w:rPr>
+          <w:bCs/>
+        </w:rPr>
+      </w:pPr>
+      <w:r>
+        <w:rPr>
+          <w:bCs/>
+        </w:rPr>
+        <w:t>for (I := 0; I++; I &gt; size_of_allocated; --size_of_allocated)</w:t>
+      </w:r>
+    </w:p>
+    <w:p>
+      <w:pPr>
+        <w:ind w:left="1440"/>
+        <w:rPr>
+          <w:bCs/>
+        </w:rPr>
+      </w:pPr>
+      <w:r>
+        <w:rPr>
+          <w:bCs/>
+        </w:rPr>
+        <w:t>{</w:t>
+      </w:r>
+    </w:p>
+    <w:p>
+      <w:pPr>
+        <w:ind w:left="1440"/>
+        <w:rPr>
+          <w:bCs/>
+        </w:rPr>
+      </w:pPr>
+      <w:r>
+        <w:rPr>
+          <w:bCs/>
+        </w:rPr>
+        <w:t xml:space="preserve">edx = ptr to allocated memory + </w:t>
+      </w:r>
+      <w:r>
+        <w:rPr>
+          <w:bCs/>
+        </w:rPr>
+        <w:t xml:space="preserve">I  // </w:t>
+      </w:r>
+    </w:p>
+    <w:p>
+      <w:pPr>
+        <w:ind w:left="1440"/>
+        <w:rPr>
+          <w:bCs/>
+        </w:rPr>
+      </w:pPr>
+      <w:r>
+        <w:rPr>
+          <w:bCs/>
+        </w:rPr>
+        <w:t>eax = size_to_alloc</w:t>
+      </w:r>
+    </w:p>
+    <w:p>
+      <w:pPr>
+        <w:ind w:left="1440"/>
+        <w:rPr>
+          <w:bCs/>
+        </w:rPr>
+      </w:pPr>
+      <w:r>
+        <w:rPr>
+          <w:bCs/>
+        </w:rPr>
+        <w:t>ecx = ptr to reverse string</w:t>
+      </w:r>
+    </w:p>
+    <w:p>
+      <w:pPr>
+        <w:ind w:left="1440"/>
+        <w:rPr>
+          <w:bCs/>
+        </w:rPr>
+      </w:pPr>
+      <w:r>
+        <w:rPr>
+          <w:bCs/>
+        </w:rPr>
+        <w:t>eax = eax + ecx // 1</w:t>
+      </w:r>
+      <w:r>
+        <w:rPr>
+          <w:bCs/>
+          <w:vertAlign w:val="superscript"/>
+        </w:rPr>
+        <w:t>st</w:t>
+      </w:r>
+      <w:r>
+        <w:rPr>
+          <w:bCs/>
+        </w:rPr>
+        <w:t xml:space="preserve"> case 5 + 0000008 // fifth element,, nex is 4 + .. as the size decreases we get earlier index</w:t>
+      </w:r>
+    </w:p>
+    <w:p>
+      <w:pPr>
+        <w:ind w:left="1440"/>
+        <w:rPr>
+          <w:bCs/>
+        </w:rPr>
+      </w:pPr>
+      <w:r>
+        <w:rPr>
+          <w:bCs/>
+        </w:rPr>
+        <w:t>al = pointerd_by_eax</w:t>
+      </w:r>
+    </w:p>
+    <w:p>
+      <w:pPr>
+        <w:ind w:left="1440"/>
+        <w:rPr>
+          <w:bCs/>
+        </w:rPr>
+      </w:pPr>
+      <w:r>
+        <w:rPr>
+          <w:bCs/>
+        </w:rPr>
+        <w:t>pointer_byEdx = al</w:t>
+      </w:r>
+    </w:p>
+    <w:p>
+      <w:pPr>
+        <w:ind w:left="1440"/>
+        <w:rPr>
+          <w:bCs/>
+        </w:rPr>
+      </w:pPr>
+      <w:r>
+        <w:rPr>
+          <w:bCs/>
+        </w:rPr>
+        <w:t>i</w:t>
+      </w:r>
+    </w:p>
+    <w:p>
+      <w:pPr>
+        <w:ind w:left="1440"/>
+        <w:rPr>
+          <w:bCs/>
+        </w:rPr>
+      </w:pPr>
+      <w:r>
+        <w:rPr>
+          <w:bCs/>
+        </w:rPr>
+        <w:t>}</w:t>
+      </w:r>
+    </w:p>
+    <w:p>
+      <w:pPr>
+        <w:ind w:firstLine="720"/>
+        <w:rPr>
+          <w:bCs/>
+        </w:rPr>
+      </w:pPr>
+      <w:r>
+        <w:rPr>
+          <w:bCs/>
+        </w:rPr>
+        <w:t xml:space="preserve">}  // </w:t>
+      </w:r>
+      <w:r>
+        <w:rPr>
+          <w:bCs/>
+        </w:rPr>
+        <w:t>CryptAcquireContextA</w:t>
+      </w:r>
+    </w:p>
+    <w:p>
+      <w:pPr>
+        <w:ind w:firstLine="720"/>
+        <w:rPr>
+          <w:bCs/>
+        </w:rPr>
+      </w:pPr>
+      <w:r>
+        <w:rPr>
+          <w:bCs/>
+        </w:rPr>
+        <w:t>Setnz sets register to 1 if cmp was equal</w:t>
+      </w:r>
+    </w:p>
+    <w:p>
+      <w:pPr>
+        <w:ind w:firstLine="720"/>
+        <w:rPr>
+          <w:bCs/>
+        </w:rPr>
+      </w:pPr>
+      <w:r>
+        <w:rPr>
+          <w:noProof/>
+        </w:rPr>
+        <w:lastRenderedPageBreak/>
+        <w:drawing>
+          <wp:inline distT="0" distB="0" distL="0" distR="0" wp14:anchorId="3062F1B4" wp14:editId="79D1E7CA">
+            <wp:extent cx="5943600" cy="3524885"/>
+            <wp:effectExtent l="0" t="0" r="0" b="0"/>
+            <wp:docPr id="23" name="Picture 23"/>
+            <wp:cNvGraphicFramePr>
+              <a:graphicFrameLocks xmlns:a="http://schemas.openxmlformats.org/drawingml/2006/main" noChangeAspect="1"/>
+            </wp:cNvGraphicFramePr>
+            <a:graphic xmlns:a="http://schemas.openxmlformats.org/drawingml/2006/main">
+              <a:graphicData uri="http://schemas.openxmlformats.org/drawingml/2006/picture">
+                <pic:pic xmlns:pic="http://schemas.openxmlformats.org/drawingml/2006/picture">
+                  <pic:nvPicPr>
+                    <pic:cNvPr id="1" name=""/>
+                    <pic:cNvPicPr/>
+                  </pic:nvPicPr>
+                  <pic:blipFill>
+                    <a:blip r:embed="rId45"/>
+                    <a:stretch>
+                      <a:fillRect/>
+                    </a:stretch>
+                  </pic:blipFill>
+                  <pic:spPr>
+                    <a:xfrm>
+                      <a:off x="0" y="0"/>
+                      <a:ext cx="5943600" cy="3524885"/>
                     </a:xfrm>
                     <a:prstGeom prst="rect">
                       <a:avLst/>

</xml_diff>

<commit_message>
In Home figuring out that memory allocated address is being called, and everything happens after it, and dumped that memory in IDA file, some wierd loop stuffs also, Done in my gaming msi, lol
</commit_message>
<xml_diff>
--- a/4_Trickbot/Analysis.docx
+++ b/4_Trickbot/Analysis.docx
@@ -3339,7 +3339,7 @@
         <w:rPr>
           <w:bCs/>
         </w:rPr>
-        <w:t>CreateFile, something that was not there</w:t>
+        <w:t xml:space="preserve">In IDA: </w:t>
       </w:r>
     </w:p>
     <w:p>
@@ -3353,12 +3353,11 @@
         <w:rPr>
           <w:noProof/>
         </w:rPr>
-        <w:lastRenderedPageBreak/>
         <w:drawing>
-          <wp:inline distT="0" distB="0" distL="0" distR="0" wp14:anchorId="357EBFD7" wp14:editId="61C27F33">
-            <wp:extent cx="5943600" cy="2447290"/>
+          <wp:inline distT="0" distB="0" distL="0" distR="0" wp14:anchorId="782DCF24" wp14:editId="59674383">
+            <wp:extent cx="5943600" cy="2062480"/>
             <wp:effectExtent l="0" t="0" r="0" b="0"/>
-            <wp:docPr id="30" name="Picture 30"/>
+            <wp:docPr id="31" name="Picture 31"/>
             <wp:cNvGraphicFramePr>
               <a:graphicFrameLocks xmlns:a="http://schemas.openxmlformats.org/drawingml/2006/main" noChangeAspect="1"/>
             </wp:cNvGraphicFramePr>
@@ -3378,7 +3377,7 @@
                   <pic:spPr>
                     <a:xfrm>
                       <a:off x="0" y="0"/>
-                      <a:ext cx="5943600" cy="2447290"/>
+                      <a:ext cx="5943600" cy="2062480"/>
                     </a:xfrm>
                     <a:prstGeom prst="rect">
                       <a:avLst/>
@@ -3402,7 +3401,22 @@
         <w:rPr>
           <w:bCs/>
         </w:rPr>
-        <w:t>And craeate thread</w:t>
+        <w:t>So all the calls happens after here, Some anti disassembly tricks here</w:t>
+      </w:r>
+    </w:p>
+    <w:p>
+      <w:pPr>
+        <w:ind w:firstLine="720"/>
+        <w:rPr>
+          <w:bCs/>
+        </w:rPr>
+      </w:pPr>
+      <w:r>
+        <w:rPr>
+          <w:bCs/>
+        </w:rPr>
+        <w:lastRenderedPageBreak/>
+        <w:t>I dumped the location into file using x64 dbg. It was not very helpful</w:t>
       </w:r>
       <w:bookmarkStart w:id="1" w:name="_GoBack"/>
       <w:bookmarkEnd w:id="1"/>
@@ -3416,13 +3430,35 @@
       </w:pPr>
       <w:r>
         <w:rPr>
+          <w:bCs/>
+        </w:rPr>
+        <w:t>CreateFile, something that was not there</w:t>
+      </w:r>
+    </w:p>
+    <w:p>
+      <w:pPr>
+        <w:ind w:firstLine="720"/>
+        <w:rPr>
+          <w:bCs/>
+        </w:rPr>
+      </w:pPr>
+    </w:p>
+    <w:p>
+      <w:pPr>
+        <w:ind w:firstLine="720"/>
+        <w:rPr>
+          <w:bCs/>
+        </w:rPr>
+      </w:pPr>
+      <w:r>
+        <w:rPr>
           <w:noProof/>
         </w:rPr>
         <w:drawing>
-          <wp:inline distT="0" distB="0" distL="0" distR="0" wp14:anchorId="0D04756C" wp14:editId="1B5DAA49">
-            <wp:extent cx="5943600" cy="1956435"/>
-            <wp:effectExtent l="0" t="0" r="0" b="5715"/>
-            <wp:docPr id="29" name="Picture 29"/>
+          <wp:inline distT="0" distB="0" distL="0" distR="0" wp14:anchorId="357EBFD7" wp14:editId="61C27F33">
+            <wp:extent cx="5943600" cy="2447290"/>
+            <wp:effectExtent l="0" t="0" r="0" b="0"/>
+            <wp:docPr id="30" name="Picture 30"/>
             <wp:cNvGraphicFramePr>
               <a:graphicFrameLocks xmlns:a="http://schemas.openxmlformats.org/drawingml/2006/main" noChangeAspect="1"/>
             </wp:cNvGraphicFramePr>
@@ -3442,6 +3478,68 @@
                   <pic:spPr>
                     <a:xfrm>
                       <a:off x="0" y="0"/>
+                      <a:ext cx="5943600" cy="2447290"/>
+                    </a:xfrm>
+                    <a:prstGeom prst="rect">
+                      <a:avLst/>
+                    </a:prstGeom>
+                  </pic:spPr>
+                </pic:pic>
+              </a:graphicData>
+            </a:graphic>
+          </wp:inline>
+        </w:drawing>
+      </w:r>
+    </w:p>
+    <w:p>
+      <w:pPr>
+        <w:ind w:firstLine="720"/>
+        <w:rPr>
+          <w:bCs/>
+        </w:rPr>
+      </w:pPr>
+      <w:r>
+        <w:rPr>
+          <w:bCs/>
+        </w:rPr>
+        <w:t>And craeate thread</w:t>
+      </w:r>
+    </w:p>
+    <w:p>
+      <w:pPr>
+        <w:ind w:firstLine="720"/>
+        <w:rPr>
+          <w:bCs/>
+        </w:rPr>
+      </w:pPr>
+      <w:r>
+        <w:rPr>
+          <w:noProof/>
+        </w:rPr>
+        <w:drawing>
+          <wp:inline distT="0" distB="0" distL="0" distR="0" wp14:anchorId="0D04756C" wp14:editId="1B5DAA49">
+            <wp:extent cx="5943600" cy="1956435"/>
+            <wp:effectExtent l="0" t="0" r="0" b="5715"/>
+            <wp:docPr id="29" name="Picture 29"/>
+            <wp:cNvGraphicFramePr>
+              <a:graphicFrameLocks xmlns:a="http://schemas.openxmlformats.org/drawingml/2006/main" noChangeAspect="1"/>
+            </wp:cNvGraphicFramePr>
+            <a:graphic xmlns:a="http://schemas.openxmlformats.org/drawingml/2006/main">
+              <a:graphicData uri="http://schemas.openxmlformats.org/drawingml/2006/picture">
+                <pic:pic xmlns:pic="http://schemas.openxmlformats.org/drawingml/2006/picture">
+                  <pic:nvPicPr>
+                    <pic:cNvPr id="1" name=""/>
+                    <pic:cNvPicPr/>
+                  </pic:nvPicPr>
+                  <pic:blipFill>
+                    <a:blip r:embed="rId53"/>
+                    <a:stretch>
+                      <a:fillRect/>
+                    </a:stretch>
+                  </pic:blipFill>
+                  <pic:spPr>
+                    <a:xfrm>
+                      <a:off x="0" y="0"/>
                       <a:ext cx="5943600" cy="1956435"/>
                     </a:xfrm>
                     <a:prstGeom prst="rect">
@@ -3480,6 +3578,14 @@
         </w:rPr>
         <w:t>.</w:t>
       </w:r>
+    </w:p>
+    <w:p>
+      <w:pPr>
+        <w:ind w:firstLine="720"/>
+        <w:rPr>
+          <w:bCs/>
+        </w:rPr>
+      </w:pPr>
     </w:p>
     <w:p>
       <w:pPr>

</xml_diff>

<commit_message>
Is there antidebug or what?
</commit_message>
<xml_diff>
--- a/4_Trickbot/Analysis.docx
+++ b/4_Trickbot/Analysis.docx
@@ -3418,8 +3418,12 @@
         <w:lastRenderedPageBreak/>
         <w:t>I dumped the location into file using x64 dbg. It was not very helpful</w:t>
       </w:r>
-      <w:bookmarkStart w:id="1" w:name="_GoBack"/>
-      <w:bookmarkEnd w:id="1"/>
+      <w:r>
+        <w:rPr>
+          <w:bCs/>
+        </w:rPr>
+        <w:t>. So I debugged</w:t>
+      </w:r>
     </w:p>
     <w:p>
       <w:pPr>
@@ -3432,7 +3436,13 @@
         <w:rPr>
           <w:bCs/>
         </w:rPr>
-        <w:t>CreateFile, something that was not there</w:t>
+        <w:t>There is just a loop that keeps increasing the value of eax, which by the way when debugged seems to point at the address below</w:t>
+      </w:r>
+      <w:r>
+        <w:rPr>
+          <w:bCs/>
+        </w:rPr>
+        <w:t>.</w:t>
       </w:r>
     </w:p>
     <w:p>
@@ -3442,23 +3452,15 @@
           <w:bCs/>
         </w:rPr>
       </w:pPr>
-    </w:p>
-    <w:p>
-      <w:pPr>
-        <w:ind w:firstLine="720"/>
-        <w:rPr>
-          <w:bCs/>
-        </w:rPr>
-      </w:pPr>
       <w:r>
         <w:rPr>
           <w:noProof/>
         </w:rPr>
         <w:drawing>
-          <wp:inline distT="0" distB="0" distL="0" distR="0" wp14:anchorId="357EBFD7" wp14:editId="61C27F33">
-            <wp:extent cx="5943600" cy="2447290"/>
+          <wp:inline distT="0" distB="0" distL="0" distR="0" wp14:anchorId="51B00564" wp14:editId="46B137CF">
+            <wp:extent cx="5943600" cy="2484120"/>
             <wp:effectExtent l="0" t="0" r="0" b="0"/>
-            <wp:docPr id="30" name="Picture 30"/>
+            <wp:docPr id="32" name="Picture 32"/>
             <wp:cNvGraphicFramePr>
               <a:graphicFrameLocks xmlns:a="http://schemas.openxmlformats.org/drawingml/2006/main" noChangeAspect="1"/>
             </wp:cNvGraphicFramePr>
@@ -3478,6 +3480,437 @@
                   <pic:spPr>
                     <a:xfrm>
                       <a:off x="0" y="0"/>
+                      <a:ext cx="5943600" cy="2484120"/>
+                    </a:xfrm>
+                    <a:prstGeom prst="rect">
+                      <a:avLst/>
+                    </a:prstGeom>
+                  </pic:spPr>
+                </pic:pic>
+              </a:graphicData>
+            </a:graphic>
+          </wp:inline>
+        </w:drawing>
+      </w:r>
+    </w:p>
+    <w:p>
+      <w:pPr>
+        <w:ind w:firstLine="720"/>
+        <w:rPr>
+          <w:bCs/>
+        </w:rPr>
+      </w:pPr>
+      <w:r>
+        <w:rPr>
+          <w:bCs/>
+        </w:rPr>
+        <w:t>So the loop instruction loops till ecx is zero, push pushed 0x7350 into stack then pops back to ecx,</w:t>
+      </w:r>
+      <w:r>
+        <w:rPr>
+          <w:bCs/>
+        </w:rPr>
+        <w:t xml:space="preserve"> and does a trick, call someaddr + 1</w:t>
+      </w:r>
+      <w:r>
+        <w:rPr>
+          <w:bCs/>
+        </w:rPr>
+        <w:t xml:space="preserve"> address </w:t>
+      </w:r>
+      <w:r>
+        <w:rPr>
+          <w:bCs/>
+        </w:rPr>
+        <w:t>5A1E8B</w:t>
+      </w:r>
+      <w:r>
+        <w:rPr>
+          <w:bCs/>
+        </w:rPr>
+        <w:t xml:space="preserve"> is </w:t>
+      </w:r>
+    </w:p>
+    <w:p>
+      <w:pPr>
+        <w:ind w:firstLine="720"/>
+        <w:rPr>
+          <w:bCs/>
+        </w:rPr>
+      </w:pPr>
+      <w:r>
+        <w:rPr>
+          <w:noProof/>
+        </w:rPr>
+        <w:drawing>
+          <wp:inline distT="0" distB="0" distL="0" distR="0" wp14:anchorId="0A9DCFC6" wp14:editId="7B03658F">
+            <wp:extent cx="5943600" cy="1085850"/>
+            <wp:effectExtent l="0" t="0" r="0" b="0"/>
+            <wp:docPr id="33" name="Picture 33"/>
+            <wp:cNvGraphicFramePr>
+              <a:graphicFrameLocks xmlns:a="http://schemas.openxmlformats.org/drawingml/2006/main" noChangeAspect="1"/>
+            </wp:cNvGraphicFramePr>
+            <a:graphic xmlns:a="http://schemas.openxmlformats.org/drawingml/2006/main">
+              <a:graphicData uri="http://schemas.openxmlformats.org/drawingml/2006/picture">
+                <pic:pic xmlns:pic="http://schemas.openxmlformats.org/drawingml/2006/picture">
+                  <pic:nvPicPr>
+                    <pic:cNvPr id="1" name=""/>
+                    <pic:cNvPicPr/>
+                  </pic:nvPicPr>
+                  <pic:blipFill>
+                    <a:blip r:embed="rId53"/>
+                    <a:stretch>
+                      <a:fillRect/>
+                    </a:stretch>
+                  </pic:blipFill>
+                  <pic:spPr>
+                    <a:xfrm>
+                      <a:off x="0" y="0"/>
+                      <a:ext cx="5943600" cy="1085850"/>
+                    </a:xfrm>
+                    <a:prstGeom prst="rect">
+                      <a:avLst/>
+                    </a:prstGeom>
+                  </pic:spPr>
+                </pic:pic>
+              </a:graphicData>
+            </a:graphic>
+          </wp:inline>
+        </w:drawing>
+      </w:r>
+    </w:p>
+    <w:p>
+      <w:pPr>
+        <w:ind w:firstLine="720"/>
+        <w:rPr>
+          <w:bCs/>
+        </w:rPr>
+      </w:pPr>
+      <w:r>
+        <w:rPr>
+          <w:bCs/>
+        </w:rPr>
+        <w:t xml:space="preserve">But when I changed the section to data, changed the section </w:t>
+      </w:r>
+      <w:r>
+        <w:rPr>
+          <w:bCs/>
+        </w:rPr>
+        <w:t>5A1E8B</w:t>
+      </w:r>
+      <w:r>
+        <w:rPr>
+          <w:bCs/>
+        </w:rPr>
+        <w:t>+1=</w:t>
+      </w:r>
+      <w:r>
+        <w:rPr>
+          <w:bCs/>
+        </w:rPr>
+        <w:t>5A1E8</w:t>
+      </w:r>
+      <w:r>
+        <w:rPr>
+          <w:bCs/>
+        </w:rPr>
+        <w:t xml:space="preserve">C to code, it changed to </w:t>
+      </w:r>
+    </w:p>
+    <w:p>
+      <w:pPr>
+        <w:ind w:firstLine="720"/>
+        <w:rPr>
+          <w:bCs/>
+        </w:rPr>
+      </w:pPr>
+      <w:r>
+        <w:rPr>
+          <w:noProof/>
+        </w:rPr>
+        <w:drawing>
+          <wp:inline distT="0" distB="0" distL="0" distR="0" wp14:anchorId="7A8EA171" wp14:editId="705715B1">
+            <wp:extent cx="5943600" cy="2331720"/>
+            <wp:effectExtent l="0" t="0" r="0" b="0"/>
+            <wp:docPr id="35" name="Picture 35"/>
+            <wp:cNvGraphicFramePr>
+              <a:graphicFrameLocks xmlns:a="http://schemas.openxmlformats.org/drawingml/2006/main" noChangeAspect="1"/>
+            </wp:cNvGraphicFramePr>
+            <a:graphic xmlns:a="http://schemas.openxmlformats.org/drawingml/2006/main">
+              <a:graphicData uri="http://schemas.openxmlformats.org/drawingml/2006/picture">
+                <pic:pic xmlns:pic="http://schemas.openxmlformats.org/drawingml/2006/picture">
+                  <pic:nvPicPr>
+                    <pic:cNvPr id="0" name="Picture 1"/>
+                    <pic:cNvPicPr>
+                      <a:picLocks noChangeAspect="1" noChangeArrowheads="1"/>
+                    </pic:cNvPicPr>
+                  </pic:nvPicPr>
+                  <pic:blipFill>
+                    <a:blip r:embed="rId54" cstate="print">
+                      <a:extLst>
+                        <a:ext uri="{28A0092B-C50C-407E-A947-70E740481C1C}">
+                          <a14:useLocalDpi xmlns:a14="http://schemas.microsoft.com/office/drawing/2010/main" val="0"/>
+                        </a:ext>
+                      </a:extLst>
+                    </a:blip>
+                    <a:srcRect/>
+                    <a:stretch>
+                      <a:fillRect/>
+                    </a:stretch>
+                  </pic:blipFill>
+                  <pic:spPr bwMode="auto">
+                    <a:xfrm>
+                      <a:off x="0" y="0"/>
+                      <a:ext cx="5943600" cy="2331720"/>
+                    </a:xfrm>
+                    <a:prstGeom prst="rect">
+                      <a:avLst/>
+                    </a:prstGeom>
+                    <a:noFill/>
+                    <a:ln>
+                      <a:noFill/>
+                    </a:ln>
+                  </pic:spPr>
+                </pic:pic>
+              </a:graphicData>
+            </a:graphic>
+          </wp:inline>
+        </w:drawing>
+      </w:r>
+    </w:p>
+    <w:p>
+      <w:pPr>
+        <w:ind w:firstLine="720"/>
+        <w:rPr>
+          <w:bCs/>
+        </w:rPr>
+      </w:pPr>
+      <w:r>
+        <w:rPr>
+          <w:bCs/>
+        </w:rPr>
+        <w:t>Then there is call eax, pointing to some code section that was initially treated as data</w:t>
+      </w:r>
+    </w:p>
+    <w:p>
+      <w:pPr>
+        <w:ind w:firstLine="720"/>
+        <w:rPr>
+          <w:bCs/>
+        </w:rPr>
+      </w:pPr>
+      <w:r>
+        <w:rPr>
+          <w:bCs/>
+        </w:rPr>
+        <w:lastRenderedPageBreak/>
+        <w:t>And this is what resolves and calls all of those create stuff</w:t>
+      </w:r>
+      <w:r>
+        <w:rPr>
+          <w:bCs/>
+        </w:rPr>
+        <w:t>, it exited, so let me set breakpoint in createthread then</w:t>
+      </w:r>
+    </w:p>
+    <w:p>
+      <w:pPr>
+        <w:ind w:firstLine="720"/>
+        <w:rPr>
+          <w:bCs/>
+        </w:rPr>
+      </w:pPr>
+    </w:p>
+    <w:p>
+      <w:pPr>
+        <w:ind w:firstLine="720"/>
+        <w:rPr>
+          <w:bCs/>
+        </w:rPr>
+      </w:pPr>
+      <w:r>
+        <w:rPr>
+          <w:bCs/>
+        </w:rPr>
+        <w:t>CreateFile, something that was not there</w:t>
+      </w:r>
+      <w:r>
+        <w:rPr>
+          <w:bCs/>
+        </w:rPr>
+        <w:t>, and yep after all that it tries to createthread</w:t>
+      </w:r>
+    </w:p>
+    <w:p>
+      <w:pPr>
+        <w:ind w:firstLine="720"/>
+        <w:rPr>
+          <w:bCs/>
+        </w:rPr>
+      </w:pPr>
+      <w:r>
+        <w:rPr>
+          <w:bCs/>
+        </w:rPr>
+        <w:t>We change the creation flag to 0x0000004 to start in suspended mode</w:t>
+      </w:r>
+    </w:p>
+    <w:p>
+      <w:pPr>
+        <w:ind w:firstLine="720"/>
+        <w:rPr>
+          <w:bCs/>
+        </w:rPr>
+      </w:pPr>
+      <w:r>
+        <w:rPr>
+          <w:noProof/>
+        </w:rPr>
+        <w:drawing>
+          <wp:inline distT="0" distB="0" distL="0" distR="0" wp14:anchorId="4CE75053" wp14:editId="36E8E309">
+            <wp:extent cx="5943600" cy="2707640"/>
+            <wp:effectExtent l="0" t="0" r="0" b="0"/>
+            <wp:docPr id="36" name="Picture 36"/>
+            <wp:cNvGraphicFramePr>
+              <a:graphicFrameLocks xmlns:a="http://schemas.openxmlformats.org/drawingml/2006/main" noChangeAspect="1"/>
+            </wp:cNvGraphicFramePr>
+            <a:graphic xmlns:a="http://schemas.openxmlformats.org/drawingml/2006/main">
+              <a:graphicData uri="http://schemas.openxmlformats.org/drawingml/2006/picture">
+                <pic:pic xmlns:pic="http://schemas.openxmlformats.org/drawingml/2006/picture">
+                  <pic:nvPicPr>
+                    <pic:cNvPr id="1" name=""/>
+                    <pic:cNvPicPr/>
+                  </pic:nvPicPr>
+                  <pic:blipFill>
+                    <a:blip r:embed="rId55"/>
+                    <a:stretch>
+                      <a:fillRect/>
+                    </a:stretch>
+                  </pic:blipFill>
+                  <pic:spPr>
+                    <a:xfrm>
+                      <a:off x="0" y="0"/>
+                      <a:ext cx="5943600" cy="2707640"/>
+                    </a:xfrm>
+                    <a:prstGeom prst="rect">
+                      <a:avLst/>
+                    </a:prstGeom>
+                  </pic:spPr>
+                </pic:pic>
+              </a:graphicData>
+            </a:graphic>
+          </wp:inline>
+        </w:drawing>
+      </w:r>
+    </w:p>
+    <w:p>
+      <w:pPr>
+        <w:ind w:firstLine="720"/>
+        <w:rPr>
+          <w:bCs/>
+        </w:rPr>
+      </w:pPr>
+      <w:r>
+        <w:rPr>
+          <w:bCs/>
+        </w:rPr>
+        <w:t>When debugger was not attached, esposs.exe was launched</w:t>
+      </w:r>
+    </w:p>
+    <w:p>
+      <w:pPr>
+        <w:ind w:firstLine="720"/>
+        <w:rPr>
+          <w:bCs/>
+        </w:rPr>
+      </w:pPr>
+      <w:r>
+        <w:rPr>
+          <w:noProof/>
+        </w:rPr>
+        <w:drawing>
+          <wp:inline distT="0" distB="0" distL="0" distR="0" wp14:anchorId="74CB87EB" wp14:editId="0D183464">
+            <wp:extent cx="5943600" cy="2531110"/>
+            <wp:effectExtent l="0" t="0" r="0" b="2540"/>
+            <wp:docPr id="37" name="Picture 37"/>
+            <wp:cNvGraphicFramePr>
+              <a:graphicFrameLocks xmlns:a="http://schemas.openxmlformats.org/drawingml/2006/main" noChangeAspect="1"/>
+            </wp:cNvGraphicFramePr>
+            <a:graphic xmlns:a="http://schemas.openxmlformats.org/drawingml/2006/main">
+              <a:graphicData uri="http://schemas.openxmlformats.org/drawingml/2006/picture">
+                <pic:pic xmlns:pic="http://schemas.openxmlformats.org/drawingml/2006/picture">
+                  <pic:nvPicPr>
+                    <pic:cNvPr id="1" name=""/>
+                    <pic:cNvPicPr/>
+                  </pic:nvPicPr>
+                  <pic:blipFill>
+                    <a:blip r:embed="rId56"/>
+                    <a:stretch>
+                      <a:fillRect/>
+                    </a:stretch>
+                  </pic:blipFill>
+                  <pic:spPr>
+                    <a:xfrm>
+                      <a:off x="0" y="0"/>
+                      <a:ext cx="5943600" cy="2531110"/>
+                    </a:xfrm>
+                    <a:prstGeom prst="rect">
+                      <a:avLst/>
+                    </a:prstGeom>
+                  </pic:spPr>
+                </pic:pic>
+              </a:graphicData>
+            </a:graphic>
+          </wp:inline>
+        </w:drawing>
+      </w:r>
+      <w:bookmarkStart w:id="1" w:name="_GoBack"/>
+      <w:bookmarkEnd w:id="1"/>
+    </w:p>
+    <w:p>
+      <w:pPr>
+        <w:ind w:firstLine="720"/>
+        <w:rPr>
+          <w:bCs/>
+        </w:rPr>
+      </w:pPr>
+    </w:p>
+    <w:p>
+      <w:pPr>
+        <w:ind w:firstLine="720"/>
+        <w:rPr>
+          <w:bCs/>
+        </w:rPr>
+      </w:pPr>
+      <w:r>
+        <w:rPr>
+          <w:noProof/>
+        </w:rPr>
+        <w:lastRenderedPageBreak/>
+        <w:drawing>
+          <wp:inline distT="0" distB="0" distL="0" distR="0" wp14:anchorId="357EBFD7" wp14:editId="61C27F33">
+            <wp:extent cx="5943600" cy="2447290"/>
+            <wp:effectExtent l="0" t="0" r="0" b="0"/>
+            <wp:docPr id="30" name="Picture 30"/>
+            <wp:cNvGraphicFramePr>
+              <a:graphicFrameLocks xmlns:a="http://schemas.openxmlformats.org/drawingml/2006/main" noChangeAspect="1"/>
+            </wp:cNvGraphicFramePr>
+            <a:graphic xmlns:a="http://schemas.openxmlformats.org/drawingml/2006/main">
+              <a:graphicData uri="http://schemas.openxmlformats.org/drawingml/2006/picture">
+                <pic:pic xmlns:pic="http://schemas.openxmlformats.org/drawingml/2006/picture">
+                  <pic:nvPicPr>
+                    <pic:cNvPr id="1" name=""/>
+                    <pic:cNvPicPr/>
+                  </pic:nvPicPr>
+                  <pic:blipFill>
+                    <a:blip r:embed="rId57"/>
+                    <a:stretch>
+                      <a:fillRect/>
+                    </a:stretch>
+                  </pic:blipFill>
+                  <pic:spPr>
+                    <a:xfrm>
+                      <a:off x="0" y="0"/>
                       <a:ext cx="5943600" cy="2447290"/>
                     </a:xfrm>
                     <a:prstGeom prst="rect">
@@ -3532,7 +3965,7 @@
                     <pic:cNvPicPr/>
                   </pic:nvPicPr>
                   <pic:blipFill>
-                    <a:blip r:embed="rId53"/>
+                    <a:blip r:embed="rId58"/>
                     <a:stretch>
                       <a:fillRect/>
                     </a:stretch>

</xml_diff>

<commit_message>
Manual Word Analysis upload
</commit_message>
<xml_diff>
--- a/4_Trickbot/Analysis.docx
+++ b/4_Trickbot/Analysis.docx
@@ -3418,8 +3418,12 @@
         <w:lastRenderedPageBreak/>
         <w:t>I dumped the location into file using x64 dbg. It was not very helpful</w:t>
       </w:r>
-      <w:bookmarkStart w:id="1" w:name="_GoBack"/>
-      <w:bookmarkEnd w:id="1"/>
+      <w:r>
+        <w:rPr>
+          <w:bCs/>
+        </w:rPr>
+        <w:t>. So I debugged</w:t>
+      </w:r>
     </w:p>
     <w:p>
       <w:pPr>
@@ -3432,7 +3436,13 @@
         <w:rPr>
           <w:bCs/>
         </w:rPr>
-        <w:t>CreateFile, something that was not there</w:t>
+        <w:t>There is just a loop that keeps increasing the value of eax, which by the way when debugged seems to point at the address below</w:t>
+      </w:r>
+      <w:r>
+        <w:rPr>
+          <w:bCs/>
+        </w:rPr>
+        <w:t>.</w:t>
       </w:r>
     </w:p>
     <w:p>
@@ -3442,23 +3452,15 @@
           <w:bCs/>
         </w:rPr>
       </w:pPr>
-    </w:p>
-    <w:p>
-      <w:pPr>
-        <w:ind w:firstLine="720"/>
-        <w:rPr>
-          <w:bCs/>
-        </w:rPr>
-      </w:pPr>
       <w:r>
         <w:rPr>
           <w:noProof/>
         </w:rPr>
         <w:drawing>
-          <wp:inline distT="0" distB="0" distL="0" distR="0" wp14:anchorId="357EBFD7" wp14:editId="61C27F33">
-            <wp:extent cx="5943600" cy="2447290"/>
+          <wp:inline distT="0" distB="0" distL="0" distR="0" wp14:anchorId="51B00564" wp14:editId="46B137CF">
+            <wp:extent cx="5943600" cy="2484120"/>
             <wp:effectExtent l="0" t="0" r="0" b="0"/>
-            <wp:docPr id="30" name="Picture 30"/>
+            <wp:docPr id="32" name="Picture 32"/>
             <wp:cNvGraphicFramePr>
               <a:graphicFrameLocks xmlns:a="http://schemas.openxmlformats.org/drawingml/2006/main" noChangeAspect="1"/>
             </wp:cNvGraphicFramePr>
@@ -3478,6 +3480,437 @@
                   <pic:spPr>
                     <a:xfrm>
                       <a:off x="0" y="0"/>
+                      <a:ext cx="5943600" cy="2484120"/>
+                    </a:xfrm>
+                    <a:prstGeom prst="rect">
+                      <a:avLst/>
+                    </a:prstGeom>
+                  </pic:spPr>
+                </pic:pic>
+              </a:graphicData>
+            </a:graphic>
+          </wp:inline>
+        </w:drawing>
+      </w:r>
+    </w:p>
+    <w:p>
+      <w:pPr>
+        <w:ind w:firstLine="720"/>
+        <w:rPr>
+          <w:bCs/>
+        </w:rPr>
+      </w:pPr>
+      <w:r>
+        <w:rPr>
+          <w:bCs/>
+        </w:rPr>
+        <w:t>So the loop instruction loops till ecx is zero, push pushed 0x7350 into stack then pops back to ecx,</w:t>
+      </w:r>
+      <w:r>
+        <w:rPr>
+          <w:bCs/>
+        </w:rPr>
+        <w:t xml:space="preserve"> and does a trick, call someaddr + 1</w:t>
+      </w:r>
+      <w:r>
+        <w:rPr>
+          <w:bCs/>
+        </w:rPr>
+        <w:t xml:space="preserve"> address </w:t>
+      </w:r>
+      <w:r>
+        <w:rPr>
+          <w:bCs/>
+        </w:rPr>
+        <w:t>5A1E8B</w:t>
+      </w:r>
+      <w:r>
+        <w:rPr>
+          <w:bCs/>
+        </w:rPr>
+        <w:t xml:space="preserve"> is </w:t>
+      </w:r>
+    </w:p>
+    <w:p>
+      <w:pPr>
+        <w:ind w:firstLine="720"/>
+        <w:rPr>
+          <w:bCs/>
+        </w:rPr>
+      </w:pPr>
+      <w:r>
+        <w:rPr>
+          <w:noProof/>
+        </w:rPr>
+        <w:drawing>
+          <wp:inline distT="0" distB="0" distL="0" distR="0" wp14:anchorId="0A9DCFC6" wp14:editId="7B03658F">
+            <wp:extent cx="5943600" cy="1085850"/>
+            <wp:effectExtent l="0" t="0" r="0" b="0"/>
+            <wp:docPr id="33" name="Picture 33"/>
+            <wp:cNvGraphicFramePr>
+              <a:graphicFrameLocks xmlns:a="http://schemas.openxmlformats.org/drawingml/2006/main" noChangeAspect="1"/>
+            </wp:cNvGraphicFramePr>
+            <a:graphic xmlns:a="http://schemas.openxmlformats.org/drawingml/2006/main">
+              <a:graphicData uri="http://schemas.openxmlformats.org/drawingml/2006/picture">
+                <pic:pic xmlns:pic="http://schemas.openxmlformats.org/drawingml/2006/picture">
+                  <pic:nvPicPr>
+                    <pic:cNvPr id="1" name=""/>
+                    <pic:cNvPicPr/>
+                  </pic:nvPicPr>
+                  <pic:blipFill>
+                    <a:blip r:embed="rId53"/>
+                    <a:stretch>
+                      <a:fillRect/>
+                    </a:stretch>
+                  </pic:blipFill>
+                  <pic:spPr>
+                    <a:xfrm>
+                      <a:off x="0" y="0"/>
+                      <a:ext cx="5943600" cy="1085850"/>
+                    </a:xfrm>
+                    <a:prstGeom prst="rect">
+                      <a:avLst/>
+                    </a:prstGeom>
+                  </pic:spPr>
+                </pic:pic>
+              </a:graphicData>
+            </a:graphic>
+          </wp:inline>
+        </w:drawing>
+      </w:r>
+    </w:p>
+    <w:p>
+      <w:pPr>
+        <w:ind w:firstLine="720"/>
+        <w:rPr>
+          <w:bCs/>
+        </w:rPr>
+      </w:pPr>
+      <w:r>
+        <w:rPr>
+          <w:bCs/>
+        </w:rPr>
+        <w:t xml:space="preserve">But when I changed the section to data, changed the section </w:t>
+      </w:r>
+      <w:r>
+        <w:rPr>
+          <w:bCs/>
+        </w:rPr>
+        <w:t>5A1E8B</w:t>
+      </w:r>
+      <w:r>
+        <w:rPr>
+          <w:bCs/>
+        </w:rPr>
+        <w:t>+1=</w:t>
+      </w:r>
+      <w:r>
+        <w:rPr>
+          <w:bCs/>
+        </w:rPr>
+        <w:t>5A1E8</w:t>
+      </w:r>
+      <w:r>
+        <w:rPr>
+          <w:bCs/>
+        </w:rPr>
+        <w:t xml:space="preserve">C to code, it changed to </w:t>
+      </w:r>
+    </w:p>
+    <w:p>
+      <w:pPr>
+        <w:ind w:firstLine="720"/>
+        <w:rPr>
+          <w:bCs/>
+        </w:rPr>
+      </w:pPr>
+      <w:r>
+        <w:rPr>
+          <w:noProof/>
+        </w:rPr>
+        <w:drawing>
+          <wp:inline distT="0" distB="0" distL="0" distR="0" wp14:anchorId="7A8EA171" wp14:editId="705715B1">
+            <wp:extent cx="5943600" cy="2331720"/>
+            <wp:effectExtent l="0" t="0" r="0" b="0"/>
+            <wp:docPr id="35" name="Picture 35"/>
+            <wp:cNvGraphicFramePr>
+              <a:graphicFrameLocks xmlns:a="http://schemas.openxmlformats.org/drawingml/2006/main" noChangeAspect="1"/>
+            </wp:cNvGraphicFramePr>
+            <a:graphic xmlns:a="http://schemas.openxmlformats.org/drawingml/2006/main">
+              <a:graphicData uri="http://schemas.openxmlformats.org/drawingml/2006/picture">
+                <pic:pic xmlns:pic="http://schemas.openxmlformats.org/drawingml/2006/picture">
+                  <pic:nvPicPr>
+                    <pic:cNvPr id="0" name="Picture 1"/>
+                    <pic:cNvPicPr>
+                      <a:picLocks noChangeAspect="1" noChangeArrowheads="1"/>
+                    </pic:cNvPicPr>
+                  </pic:nvPicPr>
+                  <pic:blipFill>
+                    <a:blip r:embed="rId54" cstate="print">
+                      <a:extLst>
+                        <a:ext uri="{28A0092B-C50C-407E-A947-70E740481C1C}">
+                          <a14:useLocalDpi xmlns:a14="http://schemas.microsoft.com/office/drawing/2010/main" val="0"/>
+                        </a:ext>
+                      </a:extLst>
+                    </a:blip>
+                    <a:srcRect/>
+                    <a:stretch>
+                      <a:fillRect/>
+                    </a:stretch>
+                  </pic:blipFill>
+                  <pic:spPr bwMode="auto">
+                    <a:xfrm>
+                      <a:off x="0" y="0"/>
+                      <a:ext cx="5943600" cy="2331720"/>
+                    </a:xfrm>
+                    <a:prstGeom prst="rect">
+                      <a:avLst/>
+                    </a:prstGeom>
+                    <a:noFill/>
+                    <a:ln>
+                      <a:noFill/>
+                    </a:ln>
+                  </pic:spPr>
+                </pic:pic>
+              </a:graphicData>
+            </a:graphic>
+          </wp:inline>
+        </w:drawing>
+      </w:r>
+    </w:p>
+    <w:p>
+      <w:pPr>
+        <w:ind w:firstLine="720"/>
+        <w:rPr>
+          <w:bCs/>
+        </w:rPr>
+      </w:pPr>
+      <w:r>
+        <w:rPr>
+          <w:bCs/>
+        </w:rPr>
+        <w:t>Then there is call eax, pointing to some code section that was initially treated as data</w:t>
+      </w:r>
+    </w:p>
+    <w:p>
+      <w:pPr>
+        <w:ind w:firstLine="720"/>
+        <w:rPr>
+          <w:bCs/>
+        </w:rPr>
+      </w:pPr>
+      <w:r>
+        <w:rPr>
+          <w:bCs/>
+        </w:rPr>
+        <w:lastRenderedPageBreak/>
+        <w:t>And this is what resolves and calls all of those create stuff</w:t>
+      </w:r>
+      <w:r>
+        <w:rPr>
+          <w:bCs/>
+        </w:rPr>
+        <w:t>, it exited, so let me set breakpoint in createthread then</w:t>
+      </w:r>
+    </w:p>
+    <w:p>
+      <w:pPr>
+        <w:ind w:firstLine="720"/>
+        <w:rPr>
+          <w:bCs/>
+        </w:rPr>
+      </w:pPr>
+    </w:p>
+    <w:p>
+      <w:pPr>
+        <w:ind w:firstLine="720"/>
+        <w:rPr>
+          <w:bCs/>
+        </w:rPr>
+      </w:pPr>
+      <w:r>
+        <w:rPr>
+          <w:bCs/>
+        </w:rPr>
+        <w:t>CreateFile, something that was not there</w:t>
+      </w:r>
+      <w:r>
+        <w:rPr>
+          <w:bCs/>
+        </w:rPr>
+        <w:t>, and yep after all that it tries to createthread</w:t>
+      </w:r>
+    </w:p>
+    <w:p>
+      <w:pPr>
+        <w:ind w:firstLine="720"/>
+        <w:rPr>
+          <w:bCs/>
+        </w:rPr>
+      </w:pPr>
+      <w:r>
+        <w:rPr>
+          <w:bCs/>
+        </w:rPr>
+        <w:t>We change the creation flag to 0x0000004 to start in suspended mode</w:t>
+      </w:r>
+    </w:p>
+    <w:p>
+      <w:pPr>
+        <w:ind w:firstLine="720"/>
+        <w:rPr>
+          <w:bCs/>
+        </w:rPr>
+      </w:pPr>
+      <w:r>
+        <w:rPr>
+          <w:noProof/>
+        </w:rPr>
+        <w:drawing>
+          <wp:inline distT="0" distB="0" distL="0" distR="0" wp14:anchorId="4CE75053" wp14:editId="36E8E309">
+            <wp:extent cx="5943600" cy="2707640"/>
+            <wp:effectExtent l="0" t="0" r="0" b="0"/>
+            <wp:docPr id="36" name="Picture 36"/>
+            <wp:cNvGraphicFramePr>
+              <a:graphicFrameLocks xmlns:a="http://schemas.openxmlformats.org/drawingml/2006/main" noChangeAspect="1"/>
+            </wp:cNvGraphicFramePr>
+            <a:graphic xmlns:a="http://schemas.openxmlformats.org/drawingml/2006/main">
+              <a:graphicData uri="http://schemas.openxmlformats.org/drawingml/2006/picture">
+                <pic:pic xmlns:pic="http://schemas.openxmlformats.org/drawingml/2006/picture">
+                  <pic:nvPicPr>
+                    <pic:cNvPr id="1" name=""/>
+                    <pic:cNvPicPr/>
+                  </pic:nvPicPr>
+                  <pic:blipFill>
+                    <a:blip r:embed="rId55"/>
+                    <a:stretch>
+                      <a:fillRect/>
+                    </a:stretch>
+                  </pic:blipFill>
+                  <pic:spPr>
+                    <a:xfrm>
+                      <a:off x="0" y="0"/>
+                      <a:ext cx="5943600" cy="2707640"/>
+                    </a:xfrm>
+                    <a:prstGeom prst="rect">
+                      <a:avLst/>
+                    </a:prstGeom>
+                  </pic:spPr>
+                </pic:pic>
+              </a:graphicData>
+            </a:graphic>
+          </wp:inline>
+        </w:drawing>
+      </w:r>
+    </w:p>
+    <w:p>
+      <w:pPr>
+        <w:ind w:firstLine="720"/>
+        <w:rPr>
+          <w:bCs/>
+        </w:rPr>
+      </w:pPr>
+      <w:r>
+        <w:rPr>
+          <w:bCs/>
+        </w:rPr>
+        <w:t>When debugger was not attached, esposs.exe was launched</w:t>
+      </w:r>
+    </w:p>
+    <w:p>
+      <w:pPr>
+        <w:ind w:firstLine="720"/>
+        <w:rPr>
+          <w:bCs/>
+        </w:rPr>
+      </w:pPr>
+      <w:r>
+        <w:rPr>
+          <w:noProof/>
+        </w:rPr>
+        <w:drawing>
+          <wp:inline distT="0" distB="0" distL="0" distR="0" wp14:anchorId="74CB87EB" wp14:editId="0D183464">
+            <wp:extent cx="5943600" cy="2531110"/>
+            <wp:effectExtent l="0" t="0" r="0" b="2540"/>
+            <wp:docPr id="37" name="Picture 37"/>
+            <wp:cNvGraphicFramePr>
+              <a:graphicFrameLocks xmlns:a="http://schemas.openxmlformats.org/drawingml/2006/main" noChangeAspect="1"/>
+            </wp:cNvGraphicFramePr>
+            <a:graphic xmlns:a="http://schemas.openxmlformats.org/drawingml/2006/main">
+              <a:graphicData uri="http://schemas.openxmlformats.org/drawingml/2006/picture">
+                <pic:pic xmlns:pic="http://schemas.openxmlformats.org/drawingml/2006/picture">
+                  <pic:nvPicPr>
+                    <pic:cNvPr id="1" name=""/>
+                    <pic:cNvPicPr/>
+                  </pic:nvPicPr>
+                  <pic:blipFill>
+                    <a:blip r:embed="rId56"/>
+                    <a:stretch>
+                      <a:fillRect/>
+                    </a:stretch>
+                  </pic:blipFill>
+                  <pic:spPr>
+                    <a:xfrm>
+                      <a:off x="0" y="0"/>
+                      <a:ext cx="5943600" cy="2531110"/>
+                    </a:xfrm>
+                    <a:prstGeom prst="rect">
+                      <a:avLst/>
+                    </a:prstGeom>
+                  </pic:spPr>
+                </pic:pic>
+              </a:graphicData>
+            </a:graphic>
+          </wp:inline>
+        </w:drawing>
+      </w:r>
+      <w:bookmarkStart w:id="1" w:name="_GoBack"/>
+      <w:bookmarkEnd w:id="1"/>
+    </w:p>
+    <w:p>
+      <w:pPr>
+        <w:ind w:firstLine="720"/>
+        <w:rPr>
+          <w:bCs/>
+        </w:rPr>
+      </w:pPr>
+    </w:p>
+    <w:p>
+      <w:pPr>
+        <w:ind w:firstLine="720"/>
+        <w:rPr>
+          <w:bCs/>
+        </w:rPr>
+      </w:pPr>
+      <w:r>
+        <w:rPr>
+          <w:noProof/>
+        </w:rPr>
+        <w:lastRenderedPageBreak/>
+        <w:drawing>
+          <wp:inline distT="0" distB="0" distL="0" distR="0" wp14:anchorId="357EBFD7" wp14:editId="61C27F33">
+            <wp:extent cx="5943600" cy="2447290"/>
+            <wp:effectExtent l="0" t="0" r="0" b="0"/>
+            <wp:docPr id="30" name="Picture 30"/>
+            <wp:cNvGraphicFramePr>
+              <a:graphicFrameLocks xmlns:a="http://schemas.openxmlformats.org/drawingml/2006/main" noChangeAspect="1"/>
+            </wp:cNvGraphicFramePr>
+            <a:graphic xmlns:a="http://schemas.openxmlformats.org/drawingml/2006/main">
+              <a:graphicData uri="http://schemas.openxmlformats.org/drawingml/2006/picture">
+                <pic:pic xmlns:pic="http://schemas.openxmlformats.org/drawingml/2006/picture">
+                  <pic:nvPicPr>
+                    <pic:cNvPr id="1" name=""/>
+                    <pic:cNvPicPr/>
+                  </pic:nvPicPr>
+                  <pic:blipFill>
+                    <a:blip r:embed="rId57"/>
+                    <a:stretch>
+                      <a:fillRect/>
+                    </a:stretch>
+                  </pic:blipFill>
+                  <pic:spPr>
+                    <a:xfrm>
+                      <a:off x="0" y="0"/>
                       <a:ext cx="5943600" cy="2447290"/>
                     </a:xfrm>
                     <a:prstGeom prst="rect">
@@ -3532,7 +3965,7 @@
                     <pic:cNvPicPr/>
                   </pic:nvPicPr>
                   <pic:blipFill>
-                    <a:blip r:embed="rId53"/>
+                    <a:blip r:embed="rId58"/>
                     <a:stretch>
                       <a:fillRect/>
                     </a:stretch>

</xml_diff>

<commit_message>
30th July 2019, Knew how trickbot seperated from copying file and just plain starting
</commit_message>
<xml_diff>
--- a/4_Trickbot/Analysis.docx
+++ b/4_Trickbot/Analysis.docx
@@ -3810,6 +3810,43 @@
           <w:bCs/>
         </w:rPr>
       </w:pPr>
+    </w:p>
+    <w:p>
+      <w:pPr>
+        <w:ind w:firstLine="720"/>
+        <w:rPr>
+          <w:bCs/>
+        </w:rPr>
+      </w:pPr>
+      <w:r>
+        <w:rPr>
+          <w:bCs/>
+        </w:rPr>
+        <w:t>30</w:t>
+      </w:r>
+      <w:r>
+        <w:rPr>
+          <w:bCs/>
+          <w:vertAlign w:val="superscript"/>
+        </w:rPr>
+        <w:t>th</w:t>
+      </w:r>
+      <w:r>
+        <w:rPr>
+          <w:bCs/>
+        </w:rPr>
+        <w:t xml:space="preserve"> July 2019</w:t>
+      </w:r>
+      <w:bookmarkStart w:id="1" w:name="_GoBack"/>
+      <w:bookmarkEnd w:id="1"/>
+    </w:p>
+    <w:p>
+      <w:pPr>
+        <w:ind w:firstLine="720"/>
+        <w:rPr>
+          <w:bCs/>
+        </w:rPr>
+      </w:pPr>
       <w:r>
         <w:rPr>
           <w:bCs/>
@@ -3864,8 +3901,212 @@
           </wp:inline>
         </w:drawing>
       </w:r>
-      <w:bookmarkStart w:id="1" w:name="_GoBack"/>
-      <w:bookmarkEnd w:id="1"/>
+    </w:p>
+    <w:p>
+      <w:pPr>
+        <w:ind w:firstLine="720"/>
+        <w:rPr>
+          <w:bCs/>
+        </w:rPr>
+      </w:pPr>
+      <w:r>
+        <w:rPr>
+          <w:bCs/>
+        </w:rPr>
+        <w:t>So when the process copies and runs another process, it does process injection, but when I run it just does the copying agin.</w:t>
+      </w:r>
+    </w:p>
+    <w:p>
+      <w:pPr>
+        <w:pStyle w:val="ListParagraph"/>
+        <w:numPr>
+          <w:ilvl w:val="0"/>
+          <w:numId w:val="5"/>
+        </w:numPr>
+        <w:rPr>
+          <w:bCs/>
+        </w:rPr>
+      </w:pPr>
+      <w:r>
+        <w:rPr>
+          <w:bCs/>
+        </w:rPr>
+        <w:lastRenderedPageBreak/>
+        <w:t>Check Cape sandbox api calls to see what is causing this</w:t>
+      </w:r>
+    </w:p>
+    <w:p>
+      <w:pPr>
+        <w:rPr>
+          <w:bCs/>
+        </w:rPr>
+      </w:pPr>
+      <w:r>
+        <w:rPr>
+          <w:bCs/>
+        </w:rPr>
+        <w:t xml:space="preserve">Now I do understand, the cape sandbox, </w:t>
+      </w:r>
+    </w:p>
+    <w:p>
+      <w:pPr>
+        <w:rPr>
+          <w:bCs/>
+        </w:rPr>
+      </w:pPr>
+      <w:r>
+        <w:rPr>
+          <w:bCs/>
+          <w:noProof/>
+        </w:rPr>
+        <w:drawing>
+          <wp:inline distT="0" distB="0" distL="0" distR="0" wp14:anchorId="3179E37C" wp14:editId="0C16E7A4">
+            <wp:extent cx="5935345" cy="2040255"/>
+            <wp:effectExtent l="0" t="0" r="8255" b="0"/>
+            <wp:docPr id="38" name="Picture 38"/>
+            <wp:cNvGraphicFramePr>
+              <a:graphicFrameLocks xmlns:a="http://schemas.openxmlformats.org/drawingml/2006/main" noChangeAspect="1"/>
+            </wp:cNvGraphicFramePr>
+            <a:graphic xmlns:a="http://schemas.openxmlformats.org/drawingml/2006/main">
+              <a:graphicData uri="http://schemas.openxmlformats.org/drawingml/2006/picture">
+                <pic:pic xmlns:pic="http://schemas.openxmlformats.org/drawingml/2006/picture">
+                  <pic:nvPicPr>
+                    <pic:cNvPr id="0" name="Picture 1"/>
+                    <pic:cNvPicPr>
+                      <a:picLocks noChangeAspect="1" noChangeArrowheads="1"/>
+                    </pic:cNvPicPr>
+                  </pic:nvPicPr>
+                  <pic:blipFill>
+                    <a:blip r:embed="rId57" cstate="print">
+                      <a:extLst>
+                        <a:ext uri="{28A0092B-C50C-407E-A947-70E740481C1C}">
+                          <a14:useLocalDpi xmlns:a14="http://schemas.microsoft.com/office/drawing/2010/main" val="0"/>
+                        </a:ext>
+                      </a:extLst>
+                    </a:blip>
+                    <a:srcRect/>
+                    <a:stretch>
+                      <a:fillRect/>
+                    </a:stretch>
+                  </pic:blipFill>
+                  <pic:spPr bwMode="auto">
+                    <a:xfrm>
+                      <a:off x="0" y="0"/>
+                      <a:ext cx="5935345" cy="2040255"/>
+                    </a:xfrm>
+                    <a:prstGeom prst="rect">
+                      <a:avLst/>
+                    </a:prstGeom>
+                    <a:noFill/>
+                    <a:ln>
+                      <a:noFill/>
+                    </a:ln>
+                  </pic:spPr>
+                </pic:pic>
+              </a:graphicData>
+            </a:graphic>
+          </wp:inline>
+        </w:drawing>
+      </w:r>
+    </w:p>
+    <w:p>
+      <w:pPr>
+        <w:rPr>
+          <w:bCs/>
+        </w:rPr>
+      </w:pPr>
+      <w:r>
+        <w:rPr>
+          <w:bCs/>
+        </w:rPr>
+        <w:t>Since winddefend service was not disabled, the openservicew is successful, dropeer goes on this route.</w:t>
+      </w:r>
+    </w:p>
+    <w:p>
+      <w:pPr>
+        <w:rPr>
+          <w:bCs/>
+        </w:rPr>
+      </w:pPr>
+      <w:r>
+        <w:rPr>
+          <w:bCs/>
+        </w:rPr>
+        <w:t>But for esoppes.exe goes different route.</w:t>
+      </w:r>
+    </w:p>
+    <w:p>
+      <w:pPr>
+        <w:rPr>
+          <w:bCs/>
+        </w:rPr>
+      </w:pPr>
+      <w:r>
+        <w:rPr>
+          <w:noProof/>
+        </w:rPr>
+        <w:drawing>
+          <wp:inline distT="0" distB="0" distL="0" distR="0" wp14:anchorId="289D23BA" wp14:editId="340B6ECF">
+            <wp:extent cx="5943600" cy="2117090"/>
+            <wp:effectExtent l="0" t="0" r="0" b="0"/>
+            <wp:docPr id="39" name="Picture 39"/>
+            <wp:cNvGraphicFramePr>
+              <a:graphicFrameLocks xmlns:a="http://schemas.openxmlformats.org/drawingml/2006/main" noChangeAspect="1"/>
+            </wp:cNvGraphicFramePr>
+            <a:graphic xmlns:a="http://schemas.openxmlformats.org/drawingml/2006/main">
+              <a:graphicData uri="http://schemas.openxmlformats.org/drawingml/2006/picture">
+                <pic:pic xmlns:pic="http://schemas.openxmlformats.org/drawingml/2006/picture">
+                  <pic:nvPicPr>
+                    <pic:cNvPr id="0" name="Picture 2"/>
+                    <pic:cNvPicPr>
+                      <a:picLocks noChangeAspect="1" noChangeArrowheads="1"/>
+                    </pic:cNvPicPr>
+                  </pic:nvPicPr>
+                  <pic:blipFill>
+                    <a:blip r:embed="rId58" cstate="print">
+                      <a:extLst>
+                        <a:ext uri="{28A0092B-C50C-407E-A947-70E740481C1C}">
+                          <a14:useLocalDpi xmlns:a14="http://schemas.microsoft.com/office/drawing/2010/main" val="0"/>
+                        </a:ext>
+                      </a:extLst>
+                    </a:blip>
+                    <a:srcRect/>
+                    <a:stretch>
+                      <a:fillRect/>
+                    </a:stretch>
+                  </pic:blipFill>
+                  <pic:spPr bwMode="auto">
+                    <a:xfrm>
+                      <a:off x="0" y="0"/>
+                      <a:ext cx="5943600" cy="2117090"/>
+                    </a:xfrm>
+                    <a:prstGeom prst="rect">
+                      <a:avLst/>
+                    </a:prstGeom>
+                    <a:noFill/>
+                    <a:ln>
+                      <a:noFill/>
+                    </a:ln>
+                  </pic:spPr>
+                </pic:pic>
+              </a:graphicData>
+            </a:graphic>
+          </wp:inline>
+        </w:drawing>
+      </w:r>
+    </w:p>
+    <w:p>
+      <w:pPr>
+        <w:rPr>
+          <w:bCs/>
+        </w:rPr>
+      </w:pPr>
+      <w:r>
+        <w:rPr>
+          <w:bCs/>
+        </w:rPr>
+        <w:t>And I started the program changed the return value, then landed in the getfolderpathw and  managed that as well, but exited, forgot to check if the createprocess was met, I set the breakpoint, but no breaks, will check again.</w:t>
+      </w:r>
     </w:p>
     <w:p>
       <w:pPr>
@@ -3903,7 +4144,7 @@
                     <pic:cNvPicPr/>
                   </pic:nvPicPr>
                   <pic:blipFill>
-                    <a:blip r:embed="rId57"/>
+                    <a:blip r:embed="rId59"/>
                     <a:stretch>
                       <a:fillRect/>
                     </a:stretch>
@@ -3965,7 +4206,7 @@
                     <pic:cNvPicPr/>
                   </pic:nvPicPr>
                   <pic:blipFill>
-                    <a:blip r:embed="rId58"/>
+                    <a:blip r:embed="rId60"/>
                     <a:stretch>
                       <a:fillRect/>
                     </a:stretch>
@@ -4156,7 +4397,7 @@
   <w:abstractNum w:abstractNumId="1" w15:restartNumberingAfterBreak="0">
     <w:nsid w:val="373942AD"/>
     <w:multiLevelType w:val="hybridMultilevel"/>
-    <w:tmpl w:val="5282A952"/>
+    <w:tmpl w:val="D6A4F63A"/>
     <w:lvl w:ilvl="0" w:tplc="04090001">
       <w:start w:val="1"/>
       <w:numFmt w:val="bullet"/>

</xml_diff>

<commit_message>
Failed and Time to move on
</commit_message>
<xml_diff>
--- a/4_Trickbot/Analysis.docx
+++ b/4_Trickbot/Analysis.docx
@@ -4109,13 +4109,7 @@
         <w:rPr>
           <w:bCs/>
         </w:rPr>
-        <w:t xml:space="preserve"> I can not find  sh</w:t>
-      </w:r>
-      <w:r>
-        <w:rPr>
-          <w:bCs/>
-        </w:rPr>
-        <w:t>getfolderpathw</w:t>
+        <w:t xml:space="preserve"> I can not find  shgetfolderpathw</w:t>
       </w:r>
     </w:p>
     <w:p>
@@ -4154,22 +4148,36 @@
         <w:rPr>
           <w:bCs/>
         </w:rPr>
-        <w:t>After we exit, the same shit functions, there is a function call, dat function call is da one</w:t>
-      </w:r>
-      <w:bookmarkStart w:id="1" w:name="_GoBack"/>
-      <w:bookmarkEnd w:id="1"/>
-    </w:p>
-    <w:p>
-      <w:pPr>
-        <w:ind w:firstLine="720"/>
-        <w:rPr>
-          <w:bCs/>
-        </w:rPr>
-      </w:pPr>
-    </w:p>
-    <w:p>
-      <w:pPr>
-        <w:ind w:firstLine="720"/>
+        <w:t>After we exit, the same shit functions, there is a function call, dat</w:t>
+      </w:r>
+      <w:r>
+        <w:rPr>
+          <w:bCs/>
+        </w:rPr>
+        <w:t>a</w:t>
+      </w:r>
+      <w:r>
+        <w:rPr>
+          <w:bCs/>
+        </w:rPr>
+        <w:t xml:space="preserve"> function call is da one</w:t>
+      </w:r>
+    </w:p>
+    <w:p>
+      <w:pPr>
+        <w:rPr>
+          <w:bCs/>
+        </w:rPr>
+      </w:pPr>
+      <w:r>
+        <w:rPr>
+          <w:bCs/>
+        </w:rPr>
+        <w:t>The function responsible for calling svchost.exe</w:t>
+      </w:r>
+    </w:p>
+    <w:p>
+      <w:pPr>
         <w:rPr>
           <w:bCs/>
         </w:rPr>
@@ -4180,10 +4188,10 @@
         </w:rPr>
         <w:lastRenderedPageBreak/>
         <w:drawing>
-          <wp:inline distT="0" distB="0" distL="0" distR="0" wp14:anchorId="357EBFD7" wp14:editId="61C27F33">
-            <wp:extent cx="5943600" cy="2447290"/>
-            <wp:effectExtent l="0" t="0" r="0" b="0"/>
-            <wp:docPr id="30" name="Picture 30"/>
+          <wp:inline distT="0" distB="0" distL="0" distR="0" wp14:anchorId="4A86CF56" wp14:editId="3D40242D">
+            <wp:extent cx="5943600" cy="5200015"/>
+            <wp:effectExtent l="0" t="0" r="0" b="635"/>
+            <wp:docPr id="34" name="Picture 34"/>
             <wp:cNvGraphicFramePr>
               <a:graphicFrameLocks xmlns:a="http://schemas.openxmlformats.org/drawingml/2006/main" noChangeAspect="1"/>
             </wp:cNvGraphicFramePr>
@@ -4203,6 +4211,235 @@
                   <pic:spPr>
                     <a:xfrm>
                       <a:off x="0" y="0"/>
+                      <a:ext cx="5943600" cy="5200015"/>
+                    </a:xfrm>
+                    <a:prstGeom prst="rect">
+                      <a:avLst/>
+                    </a:prstGeom>
+                  </pic:spPr>
+                </pic:pic>
+              </a:graphicData>
+            </a:graphic>
+          </wp:inline>
+        </w:drawing>
+      </w:r>
+    </w:p>
+    <w:p>
+      <w:pPr>
+        <w:rPr>
+          <w:bCs/>
+        </w:rPr>
+      </w:pPr>
+      <w:r>
+        <w:rPr>
+          <w:bCs/>
+        </w:rPr>
+        <w:t>Inside that function I see decoding and calling eax again</w:t>
+      </w:r>
+      <w:r>
+        <w:rPr>
+          <w:bCs/>
+        </w:rPr>
+        <w:t>. Some weird looking texts</w:t>
+      </w:r>
+    </w:p>
+    <w:p>
+      <w:pPr>
+        <w:rPr>
+          <w:bCs/>
+        </w:rPr>
+      </w:pPr>
+      <w:r>
+        <w:rPr>
+          <w:noProof/>
+        </w:rPr>
+        <w:lastRenderedPageBreak/>
+        <w:drawing>
+          <wp:inline distT="0" distB="0" distL="0" distR="0" wp14:anchorId="71CC5883" wp14:editId="476C89E8">
+            <wp:extent cx="5857875" cy="4914900"/>
+            <wp:effectExtent l="0" t="0" r="9525" b="0"/>
+            <wp:docPr id="40" name="Picture 40"/>
+            <wp:cNvGraphicFramePr>
+              <a:graphicFrameLocks xmlns:a="http://schemas.openxmlformats.org/drawingml/2006/main" noChangeAspect="1"/>
+            </wp:cNvGraphicFramePr>
+            <a:graphic xmlns:a="http://schemas.openxmlformats.org/drawingml/2006/main">
+              <a:graphicData uri="http://schemas.openxmlformats.org/drawingml/2006/picture">
+                <pic:pic xmlns:pic="http://schemas.openxmlformats.org/drawingml/2006/picture">
+                  <pic:nvPicPr>
+                    <pic:cNvPr id="1" name=""/>
+                    <pic:cNvPicPr/>
+                  </pic:nvPicPr>
+                  <pic:blipFill>
+                    <a:blip r:embed="rId60"/>
+                    <a:stretch>
+                      <a:fillRect/>
+                    </a:stretch>
+                  </pic:blipFill>
+                  <pic:spPr>
+                    <a:xfrm>
+                      <a:off x="0" y="0"/>
+                      <a:ext cx="5857875" cy="4914900"/>
+                    </a:xfrm>
+                    <a:prstGeom prst="rect">
+                      <a:avLst/>
+                    </a:prstGeom>
+                  </pic:spPr>
+                </pic:pic>
+              </a:graphicData>
+            </a:graphic>
+          </wp:inline>
+        </w:drawing>
+      </w:r>
+    </w:p>
+    <w:p>
+      <w:pPr>
+        <w:rPr>
+          <w:bCs/>
+        </w:rPr>
+      </w:pPr>
+      <w:r>
+        <w:rPr>
+          <w:bCs/>
+        </w:rPr>
+        <w:t xml:space="preserve">So the malware tried to open the process, but for some reason it was not recognized, I opened the file in </w:t>
+      </w:r>
+      <w:r>
+        <w:rPr>
+          <w:bCs/>
+        </w:rPr>
+        <w:t>notepad and turns out MZ header, a PE file</w:t>
+      </w:r>
+    </w:p>
+    <w:p>
+      <w:pPr>
+        <w:rPr>
+          <w:bCs/>
+        </w:rPr>
+      </w:pPr>
+      <w:r>
+        <w:rPr>
+          <w:noProof/>
+        </w:rPr>
+        <w:lastRenderedPageBreak/>
+        <w:drawing>
+          <wp:inline distT="0" distB="0" distL="0" distR="0" wp14:anchorId="7521185E" wp14:editId="7A6EA424">
+            <wp:extent cx="5943600" cy="2765425"/>
+            <wp:effectExtent l="0" t="0" r="0" b="0"/>
+            <wp:docPr id="41" name="Picture 41"/>
+            <wp:cNvGraphicFramePr>
+              <a:graphicFrameLocks xmlns:a="http://schemas.openxmlformats.org/drawingml/2006/main" noChangeAspect="1"/>
+            </wp:cNvGraphicFramePr>
+            <a:graphic xmlns:a="http://schemas.openxmlformats.org/drawingml/2006/main">
+              <a:graphicData uri="http://schemas.openxmlformats.org/drawingml/2006/picture">
+                <pic:pic xmlns:pic="http://schemas.openxmlformats.org/drawingml/2006/picture">
+                  <pic:nvPicPr>
+                    <pic:cNvPr id="1" name=""/>
+                    <pic:cNvPicPr/>
+                  </pic:nvPicPr>
+                  <pic:blipFill>
+                    <a:blip r:embed="rId61"/>
+                    <a:stretch>
+                      <a:fillRect/>
+                    </a:stretch>
+                  </pic:blipFill>
+                  <pic:spPr>
+                    <a:xfrm>
+                      <a:off x="0" y="0"/>
+                      <a:ext cx="5943600" cy="2765425"/>
+                    </a:xfrm>
+                    <a:prstGeom prst="rect">
+                      <a:avLst/>
+                    </a:prstGeom>
+                  </pic:spPr>
+                </pic:pic>
+              </a:graphicData>
+            </a:graphic>
+          </wp:inline>
+        </w:drawing>
+      </w:r>
+    </w:p>
+    <w:p>
+      <w:pPr>
+        <w:rPr>
+          <w:bCs/>
+        </w:rPr>
+      </w:pPr>
+      <w:r>
+        <w:rPr>
+          <w:bCs/>
+        </w:rPr>
+        <w:t>I made the file corrupt for some reason</w:t>
+      </w:r>
+      <w:r>
+        <w:rPr>
+          <w:bCs/>
+        </w:rPr>
+        <w:t>.</w:t>
+      </w:r>
+    </w:p>
+    <w:p>
+      <w:pPr>
+        <w:rPr>
+          <w:bCs/>
+        </w:rPr>
+      </w:pPr>
+      <w:r>
+        <w:rPr>
+          <w:bCs/>
+        </w:rPr>
+        <w:t>Fuck, I could not do this shit also, I am a fucken failure</w:t>
+      </w:r>
+    </w:p>
+    <w:p>
+      <w:pPr>
+        <w:rPr>
+          <w:bCs/>
+        </w:rPr>
+      </w:pPr>
+      <w:r>
+        <w:rPr>
+          <w:bCs/>
+        </w:rPr>
+        <w:t>I need to move on</w:t>
+      </w:r>
+      <w:bookmarkStart w:id="1" w:name="_GoBack"/>
+      <w:bookmarkEnd w:id="1"/>
+    </w:p>
+    <w:p>
+      <w:pPr>
+        <w:ind w:firstLine="720"/>
+        <w:rPr>
+          <w:bCs/>
+        </w:rPr>
+      </w:pPr>
+      <w:r>
+        <w:rPr>
+          <w:noProof/>
+        </w:rPr>
+        <w:drawing>
+          <wp:inline distT="0" distB="0" distL="0" distR="0" wp14:anchorId="357EBFD7" wp14:editId="61C27F33">
+            <wp:extent cx="5943600" cy="2447290"/>
+            <wp:effectExtent l="0" t="0" r="0" b="0"/>
+            <wp:docPr id="30" name="Picture 30"/>
+            <wp:cNvGraphicFramePr>
+              <a:graphicFrameLocks xmlns:a="http://schemas.openxmlformats.org/drawingml/2006/main" noChangeAspect="1"/>
+            </wp:cNvGraphicFramePr>
+            <a:graphic xmlns:a="http://schemas.openxmlformats.org/drawingml/2006/main">
+              <a:graphicData uri="http://schemas.openxmlformats.org/drawingml/2006/picture">
+                <pic:pic xmlns:pic="http://schemas.openxmlformats.org/drawingml/2006/picture">
+                  <pic:nvPicPr>
+                    <pic:cNvPr id="1" name=""/>
+                    <pic:cNvPicPr/>
+                  </pic:nvPicPr>
+                  <pic:blipFill>
+                    <a:blip r:embed="rId62"/>
+                    <a:stretch>
+                      <a:fillRect/>
+                    </a:stretch>
+                  </pic:blipFill>
+                  <pic:spPr>
+                    <a:xfrm>
+                      <a:off x="0" y="0"/>
                       <a:ext cx="5943600" cy="2447290"/>
                     </a:xfrm>
                     <a:prstGeom prst="rect">
@@ -4241,6 +4478,7 @@
         <w:rPr>
           <w:noProof/>
         </w:rPr>
+        <w:lastRenderedPageBreak/>
         <w:drawing>
           <wp:inline distT="0" distB="0" distL="0" distR="0" wp14:anchorId="0D04756C" wp14:editId="1B5DAA49">
             <wp:extent cx="5943600" cy="1956435"/>
@@ -4257,7 +4495,7 @@
                     <pic:cNvPicPr/>
                   </pic:nvPicPr>
                   <pic:blipFill>
-                    <a:blip r:embed="rId60"/>
+                    <a:blip r:embed="rId63"/>
                     <a:stretch>
                       <a:fillRect/>
                     </a:stretch>

</xml_diff>